<commit_message>
[Maximiliano Tulian] - update informe
</commit_message>
<xml_diff>
--- a/TP1 - Ruleta/Ruleta.docx
+++ b/TP1 - Ruleta/Ruleta.docx
@@ -6,30 +6,19 @@
       <w:pPr>
         <w:pStyle w:val="Ttulo1"/>
         <w:jc w:val="center"/>
-      </w:pPr>
-    </w:p>
-    <w:p>
-      <w:pPr>
-        <w:pStyle w:val="Ttulo1"/>
-        <w:jc w:val="center"/>
         <w:rPr>
           <w:b/>
           <w:color w:val="auto"/>
         </w:rPr>
       </w:pPr>
+      <w:bookmarkStart w:id="0" w:name="_GoBack"/>
+      <w:bookmarkEnd w:id="0"/>
       <w:r>
         <w:rPr>
           <w:b/>
           <w:color w:val="auto"/>
         </w:rPr>
-        <w:t>T</w:t>
-      </w:r>
-      <w:r>
-        <w:rPr>
-          <w:b/>
-          <w:color w:val="auto"/>
-        </w:rPr>
-        <w:t>rabajo práctico de simulación sobre ruleta</w:t>
+        <w:t>Trabajo práctico de simulación sobre ruleta</w:t>
       </w:r>
     </w:p>
     <w:p>
@@ -96,8 +85,6 @@
         </w:rPr>
         <w:t>, Santa Fe, Argentina</w:t>
       </w:r>
-      <w:bookmarkStart w:id="0" w:name="_GoBack"/>
-      <w:bookmarkEnd w:id="0"/>
     </w:p>
     <w:p>
       <w:pPr>
@@ -240,6 +227,19 @@
     </w:p>
     <w:p>
       <w:pPr>
+        <w:rPr>
+          <w:b/>
+        </w:rPr>
+      </w:pPr>
+      <w:r>
+        <w:rPr>
+          <w:b/>
+        </w:rPr>
+        <w:br w:type="page"/>
+      </w:r>
+    </w:p>
+    <w:p>
+      <w:pPr>
         <w:spacing w:after="0"/>
         <w:jc w:val="center"/>
         <w:rPr>
@@ -250,7 +250,879 @@
         <w:rPr>
           <w:b/>
         </w:rPr>
-        <w:t>Frecuencia Relativa</w:t>
+        <w:lastRenderedPageBreak/>
+        <w:t>Código hecho en MATLAB</w:t>
+      </w:r>
+    </w:p>
+    <w:p>
+      <w:pPr>
+        <w:spacing w:after="0"/>
+      </w:pPr>
+      <w:proofErr w:type="spellStart"/>
+      <w:proofErr w:type="gramStart"/>
+      <w:r>
+        <w:t>clear</w:t>
+      </w:r>
+      <w:proofErr w:type="spellEnd"/>
+      <w:proofErr w:type="gramEnd"/>
+      <w:r>
+        <w:t>;</w:t>
+      </w:r>
+    </w:p>
+    <w:p>
+      <w:pPr>
+        <w:spacing w:after="0"/>
+      </w:pPr>
+      <w:r>
+        <w:t>%Declaración de variables</w:t>
+      </w:r>
+    </w:p>
+    <w:p>
+      <w:pPr>
+        <w:spacing w:after="0"/>
+      </w:pPr>
+    </w:p>
+    <w:p>
+      <w:pPr>
+        <w:spacing w:after="0"/>
+      </w:pPr>
+      <w:proofErr w:type="spellStart"/>
+      <w:proofErr w:type="gramStart"/>
+      <w:r>
+        <w:t>elec</w:t>
+      </w:r>
+      <w:proofErr w:type="spellEnd"/>
+      <w:proofErr w:type="gramEnd"/>
+      <w:r>
+        <w:t xml:space="preserve"> = </w:t>
+      </w:r>
+      <w:proofErr w:type="spellStart"/>
+      <w:r>
+        <w:t>fix</w:t>
+      </w:r>
+      <w:proofErr w:type="spellEnd"/>
+      <w:r>
+        <w:t>(37*rand(1));%número elegido para la muestra</w:t>
+      </w:r>
+    </w:p>
+    <w:p>
+      <w:pPr>
+        <w:spacing w:after="0"/>
+      </w:pPr>
+    </w:p>
+    <w:p>
+      <w:pPr>
+        <w:spacing w:after="0"/>
+      </w:pPr>
+      <w:proofErr w:type="spellStart"/>
+      <w:proofErr w:type="gramStart"/>
+      <w:r>
+        <w:t>fr</w:t>
+      </w:r>
+      <w:proofErr w:type="spellEnd"/>
+      <w:r>
+        <w:t>=</w:t>
+      </w:r>
+      <w:proofErr w:type="gramEnd"/>
+      <w:r>
+        <w:t>0;%Frecuencia relativa de todas las muestras</w:t>
+      </w:r>
+    </w:p>
+    <w:p>
+      <w:pPr>
+        <w:spacing w:after="0"/>
+      </w:pPr>
+      <w:r>
+        <w:t>m=0</w:t>
+      </w:r>
+      <w:proofErr w:type="gramStart"/>
+      <w:r>
+        <w:t>;%</w:t>
+      </w:r>
+      <w:proofErr w:type="gramEnd"/>
+      <w:r>
+        <w:t>Medias de todas las muestras</w:t>
+      </w:r>
+    </w:p>
+    <w:p>
+      <w:pPr>
+        <w:spacing w:after="0"/>
+      </w:pPr>
+      <w:r>
+        <w:t>v=0</w:t>
+      </w:r>
+      <w:proofErr w:type="gramStart"/>
+      <w:r>
+        <w:t>;%</w:t>
+      </w:r>
+      <w:proofErr w:type="gramEnd"/>
+      <w:r>
+        <w:t>Varianza de todas las muestras</w:t>
+      </w:r>
+    </w:p>
+    <w:p>
+      <w:pPr>
+        <w:spacing w:after="0"/>
+      </w:pPr>
+    </w:p>
+    <w:p>
+      <w:pPr>
+        <w:spacing w:after="0"/>
+      </w:pPr>
+      <w:r>
+        <w:t xml:space="preserve">k=1; %Se usa para determinar en </w:t>
+      </w:r>
+      <w:proofErr w:type="spellStart"/>
+      <w:r>
+        <w:t>que</w:t>
+      </w:r>
+      <w:proofErr w:type="spellEnd"/>
+      <w:r>
+        <w:t xml:space="preserve"> réplica estamos</w:t>
+      </w:r>
+    </w:p>
+    <w:p>
+      <w:pPr>
+        <w:spacing w:after="0"/>
+      </w:pPr>
+      <w:proofErr w:type="spellStart"/>
+      <w:proofErr w:type="gramStart"/>
+      <w:r>
+        <w:t>frUltima</w:t>
+      </w:r>
+      <w:proofErr w:type="spellEnd"/>
+      <w:r>
+        <w:t>=</w:t>
+      </w:r>
+      <w:proofErr w:type="gramEnd"/>
+      <w:r>
+        <w:t>0;</w:t>
+      </w:r>
+    </w:p>
+    <w:p>
+      <w:pPr>
+        <w:spacing w:after="0"/>
+      </w:pPr>
+      <w:proofErr w:type="spellStart"/>
+      <w:proofErr w:type="gramStart"/>
+      <w:r>
+        <w:t>mUltima</w:t>
+      </w:r>
+      <w:proofErr w:type="spellEnd"/>
+      <w:r>
+        <w:t>=</w:t>
+      </w:r>
+      <w:proofErr w:type="gramEnd"/>
+      <w:r>
+        <w:t>0;</w:t>
+      </w:r>
+    </w:p>
+    <w:p>
+      <w:pPr>
+        <w:spacing w:after="0"/>
+      </w:pPr>
+      <w:proofErr w:type="spellStart"/>
+      <w:proofErr w:type="gramStart"/>
+      <w:r>
+        <w:t>vUltima</w:t>
+      </w:r>
+      <w:proofErr w:type="spellEnd"/>
+      <w:r>
+        <w:t>=</w:t>
+      </w:r>
+      <w:proofErr w:type="gramEnd"/>
+      <w:r>
+        <w:t>0;</w:t>
+      </w:r>
+    </w:p>
+    <w:p>
+      <w:pPr>
+        <w:spacing w:after="0"/>
+      </w:pPr>
+    </w:p>
+    <w:p>
+      <w:pPr>
+        <w:spacing w:after="0"/>
+      </w:pPr>
+      <w:proofErr w:type="spellStart"/>
+      <w:proofErr w:type="gramStart"/>
+      <w:r>
+        <w:t>while</w:t>
+      </w:r>
+      <w:proofErr w:type="spellEnd"/>
+      <w:proofErr w:type="gramEnd"/>
+      <w:r>
+        <w:t xml:space="preserve"> k&lt;4</w:t>
+      </w:r>
+    </w:p>
+    <w:p>
+      <w:pPr>
+        <w:spacing w:after="0"/>
+      </w:pPr>
+      <w:r>
+        <w:t xml:space="preserve">    j=1</w:t>
+      </w:r>
+      <w:proofErr w:type="gramStart"/>
+      <w:r>
+        <w:t>;%</w:t>
+      </w:r>
+      <w:proofErr w:type="gramEnd"/>
+      <w:r>
+        <w:t>Nos sirve para cada una de las muestras</w:t>
+      </w:r>
+    </w:p>
+    <w:p>
+      <w:pPr>
+        <w:spacing w:after="0"/>
+      </w:pPr>
+      <w:r>
+        <w:t xml:space="preserve">    </w:t>
+      </w:r>
+      <w:proofErr w:type="spellStart"/>
+      <w:proofErr w:type="gramStart"/>
+      <w:r>
+        <w:t>indice</w:t>
+      </w:r>
+      <w:proofErr w:type="spellEnd"/>
+      <w:r>
+        <w:t>=</w:t>
+      </w:r>
+      <w:proofErr w:type="gramEnd"/>
+      <w:r>
+        <w:t>j*2000;</w:t>
+      </w:r>
+    </w:p>
+    <w:p>
+      <w:pPr>
+        <w:spacing w:after="0"/>
+      </w:pPr>
+      <w:r>
+        <w:t xml:space="preserve">    </w:t>
+      </w:r>
+      <w:proofErr w:type="spellStart"/>
+      <w:proofErr w:type="gramStart"/>
+      <w:r>
+        <w:t>while</w:t>
+      </w:r>
+      <w:proofErr w:type="spellEnd"/>
+      <w:proofErr w:type="gramEnd"/>
+      <w:r>
+        <w:t xml:space="preserve"> </w:t>
+      </w:r>
+      <w:proofErr w:type="spellStart"/>
+      <w:r>
+        <w:t>indice</w:t>
+      </w:r>
+      <w:proofErr w:type="spellEnd"/>
+      <w:r>
+        <w:t xml:space="preserve">&lt;1000001 %Quiere </w:t>
+      </w:r>
+      <w:proofErr w:type="spellStart"/>
+      <w:r>
+        <w:t>decr</w:t>
+      </w:r>
+      <w:proofErr w:type="spellEnd"/>
+      <w:r>
+        <w:t xml:space="preserve"> que vamos </w:t>
+      </w:r>
+      <w:proofErr w:type="spellStart"/>
+      <w:r>
+        <w:t>atener</w:t>
+      </w:r>
+      <w:proofErr w:type="spellEnd"/>
+      <w:r>
+        <w:t xml:space="preserve"> 1 </w:t>
+      </w:r>
+      <w:proofErr w:type="spellStart"/>
+      <w:r>
+        <w:t>millon</w:t>
+      </w:r>
+      <w:proofErr w:type="spellEnd"/>
+      <w:r>
+        <w:t xml:space="preserve"> de </w:t>
+      </w:r>
+      <w:proofErr w:type="spellStart"/>
+      <w:r>
+        <w:t>de</w:t>
+      </w:r>
+      <w:proofErr w:type="spellEnd"/>
+      <w:r>
+        <w:t xml:space="preserve"> observaciones por réplica</w:t>
+      </w:r>
+    </w:p>
+    <w:p>
+      <w:pPr>
+        <w:spacing w:after="0"/>
+      </w:pPr>
+      <w:r>
+        <w:t xml:space="preserve">        b=</w:t>
+      </w:r>
+      <w:proofErr w:type="spellStart"/>
+      <w:proofErr w:type="gramStart"/>
+      <w:r>
+        <w:t>fix</w:t>
+      </w:r>
+      <w:proofErr w:type="spellEnd"/>
+      <w:r>
+        <w:t>(</w:t>
+      </w:r>
+      <w:proofErr w:type="gramEnd"/>
+      <w:r>
+        <w:t xml:space="preserve">37*rand(1,indice)); </w:t>
+      </w:r>
+    </w:p>
+    <w:p>
+      <w:pPr>
+        <w:spacing w:after="0"/>
+      </w:pPr>
+      <w:r>
+        <w:t xml:space="preserve">        %b es el arreglo que contiene los números aleatorios generados por el primer </w:t>
+      </w:r>
+      <w:proofErr w:type="spellStart"/>
+      <w:r>
+        <w:t>indice</w:t>
+      </w:r>
+      <w:proofErr w:type="spellEnd"/>
+    </w:p>
+    <w:p>
+      <w:pPr>
+        <w:spacing w:after="0"/>
+      </w:pPr>
+      <w:r>
+        <w:t xml:space="preserve">        %indica la cantidad de dimensiones y el segundo indica cuantos elementos hay por  cada dimensión</w:t>
+      </w:r>
+    </w:p>
+    <w:p>
+      <w:pPr>
+        <w:spacing w:after="0"/>
+      </w:pPr>
+      <w:r>
+        <w:t xml:space="preserve">        n=</w:t>
+      </w:r>
+      <w:proofErr w:type="spellStart"/>
+      <w:proofErr w:type="gramStart"/>
+      <w:r>
+        <w:t>size</w:t>
+      </w:r>
+      <w:proofErr w:type="spellEnd"/>
+      <w:r>
+        <w:t>(</w:t>
+      </w:r>
+      <w:proofErr w:type="gramEnd"/>
+      <w:r>
+        <w:t>b);%n es el tamaño de la muestra</w:t>
+      </w:r>
+    </w:p>
+    <w:p>
+      <w:pPr>
+        <w:spacing w:after="0"/>
+      </w:pPr>
+      <w:r>
+        <w:t xml:space="preserve">        a=</w:t>
+      </w:r>
+      <w:proofErr w:type="spellStart"/>
+      <w:r>
+        <w:t>elec</w:t>
+      </w:r>
+      <w:proofErr w:type="spellEnd"/>
+      <w:r>
+        <w:t>;</w:t>
+      </w:r>
+    </w:p>
+    <w:p>
+      <w:pPr>
+        <w:spacing w:after="0"/>
+      </w:pPr>
+      <w:r>
+        <w:t xml:space="preserve">        </w:t>
+      </w:r>
+      <w:proofErr w:type="spellStart"/>
+      <w:proofErr w:type="gramStart"/>
+      <w:r>
+        <w:t>er</w:t>
+      </w:r>
+      <w:proofErr w:type="spellEnd"/>
+      <w:r>
+        <w:t>=</w:t>
+      </w:r>
+      <w:proofErr w:type="spellStart"/>
+      <w:proofErr w:type="gramEnd"/>
+      <w:r>
+        <w:t>find</w:t>
+      </w:r>
+      <w:proofErr w:type="spellEnd"/>
+      <w:r>
+        <w:t>(b==a);%Este es el encargado de buscar la cantidad de número repetidos</w:t>
+      </w:r>
+    </w:p>
+    <w:p>
+      <w:pPr>
+        <w:spacing w:after="0"/>
+      </w:pPr>
+      <w:r>
+        <w:t xml:space="preserve">        </w:t>
+      </w:r>
+      <w:proofErr w:type="gramStart"/>
+      <w:r>
+        <w:t>repetidos=</w:t>
+      </w:r>
+      <w:proofErr w:type="spellStart"/>
+      <w:proofErr w:type="gramEnd"/>
+      <w:r>
+        <w:t>lenght</w:t>
+      </w:r>
+      <w:proofErr w:type="spellEnd"/>
+      <w:r>
+        <w:t>(</w:t>
+      </w:r>
+      <w:proofErr w:type="spellStart"/>
+      <w:r>
+        <w:t>er</w:t>
+      </w:r>
+      <w:proofErr w:type="spellEnd"/>
+      <w:r>
+        <w:t>);%Con esto se termina el proceso de contar repetidos</w:t>
+      </w:r>
+    </w:p>
+    <w:p>
+      <w:pPr>
+        <w:spacing w:after="0"/>
+      </w:pPr>
+      <w:r>
+        <w:t xml:space="preserve">        %Calculamos las variables de cada muestra</w:t>
+      </w:r>
+    </w:p>
+    <w:p>
+      <w:pPr>
+        <w:spacing w:after="0"/>
+      </w:pPr>
+      <w:r>
+        <w:t xml:space="preserve">        </w:t>
+      </w:r>
+      <w:proofErr w:type="spellStart"/>
+      <w:proofErr w:type="gramStart"/>
+      <w:r>
+        <w:t>fr</w:t>
+      </w:r>
+      <w:proofErr w:type="spellEnd"/>
+      <w:r>
+        <w:t>(</w:t>
+      </w:r>
+      <w:proofErr w:type="spellStart"/>
+      <w:proofErr w:type="gramEnd"/>
+      <w:r>
+        <w:t>j,k</w:t>
+      </w:r>
+      <w:proofErr w:type="spellEnd"/>
+      <w:r>
+        <w:t>)=repetidos/</w:t>
+      </w:r>
+      <w:proofErr w:type="spellStart"/>
+      <w:r>
+        <w:t>max</w:t>
+      </w:r>
+      <w:proofErr w:type="spellEnd"/>
+      <w:r>
+        <w:t>(</w:t>
+      </w:r>
+      <w:proofErr w:type="spellStart"/>
+      <w:r>
+        <w:t>size</w:t>
+      </w:r>
+      <w:proofErr w:type="spellEnd"/>
+      <w:r>
+        <w:t>(b));%Calculamos la frecuencia relativa</w:t>
+      </w:r>
+    </w:p>
+    <w:p>
+      <w:pPr>
+        <w:spacing w:after="0"/>
+      </w:pPr>
+      <w:r>
+        <w:t xml:space="preserve">        </w:t>
+      </w:r>
+      <w:proofErr w:type="spellStart"/>
+      <w:proofErr w:type="gramStart"/>
+      <w:r>
+        <w:t>tam</w:t>
+      </w:r>
+      <w:proofErr w:type="spellEnd"/>
+      <w:r>
+        <w:t>=</w:t>
+      </w:r>
+      <w:proofErr w:type="spellStart"/>
+      <w:proofErr w:type="gramEnd"/>
+      <w:r>
+        <w:t>max</w:t>
+      </w:r>
+      <w:proofErr w:type="spellEnd"/>
+      <w:r>
+        <w:t>(</w:t>
+      </w:r>
+      <w:proofErr w:type="spellStart"/>
+      <w:r>
+        <w:t>size</w:t>
+      </w:r>
+      <w:proofErr w:type="spellEnd"/>
+      <w:r>
+        <w:t>(b));</w:t>
+      </w:r>
+    </w:p>
+    <w:p>
+      <w:pPr>
+        <w:spacing w:after="0"/>
+      </w:pPr>
+      <w:r>
+        <w:t xml:space="preserve">        %Guardamos los valores en las variables generales</w:t>
+      </w:r>
+    </w:p>
+    <w:p>
+      <w:pPr>
+        <w:spacing w:after="0"/>
+      </w:pPr>
+      <w:r>
+        <w:t xml:space="preserve">        </w:t>
+      </w:r>
+      <w:proofErr w:type="gramStart"/>
+      <w:r>
+        <w:t>v(</w:t>
+      </w:r>
+      <w:proofErr w:type="spellStart"/>
+      <w:proofErr w:type="gramEnd"/>
+      <w:r>
+        <w:t>j,k</w:t>
+      </w:r>
+      <w:proofErr w:type="spellEnd"/>
+      <w:r>
+        <w:t>)=</w:t>
+      </w:r>
+      <w:proofErr w:type="spellStart"/>
+      <w:r>
+        <w:t>fix</w:t>
+      </w:r>
+      <w:proofErr w:type="spellEnd"/>
+      <w:r>
+        <w:t>(bar(b));</w:t>
+      </w:r>
+    </w:p>
+    <w:p>
+      <w:pPr>
+        <w:spacing w:after="0"/>
+      </w:pPr>
+      <w:r>
+        <w:t xml:space="preserve">        </w:t>
+      </w:r>
+      <w:proofErr w:type="gramStart"/>
+      <w:r>
+        <w:t>m(</w:t>
+      </w:r>
+      <w:proofErr w:type="spellStart"/>
+      <w:proofErr w:type="gramEnd"/>
+      <w:r>
+        <w:t>j,j</w:t>
+      </w:r>
+      <w:proofErr w:type="spellEnd"/>
+      <w:r>
+        <w:t>)=</w:t>
+      </w:r>
+      <w:proofErr w:type="spellStart"/>
+      <w:r>
+        <w:t>fix</w:t>
+      </w:r>
+      <w:proofErr w:type="spellEnd"/>
+      <w:r>
+        <w:t>(median(b));</w:t>
+      </w:r>
+    </w:p>
+    <w:p>
+      <w:pPr>
+        <w:spacing w:after="0"/>
+      </w:pPr>
+      <w:r>
+        <w:t xml:space="preserve">        j=j+1;</w:t>
+      </w:r>
+    </w:p>
+    <w:p>
+      <w:pPr>
+        <w:spacing w:after="0"/>
+      </w:pPr>
+      <w:r>
+        <w:t xml:space="preserve">        </w:t>
+      </w:r>
+      <w:proofErr w:type="spellStart"/>
+      <w:proofErr w:type="gramStart"/>
+      <w:r>
+        <w:t>indice</w:t>
+      </w:r>
+      <w:proofErr w:type="spellEnd"/>
+      <w:proofErr w:type="gramEnd"/>
+      <w:r>
+        <w:t xml:space="preserve"> = j*10000;</w:t>
+      </w:r>
+    </w:p>
+    <w:p>
+      <w:pPr>
+        <w:spacing w:after="0"/>
+      </w:pPr>
+      <w:r>
+        <w:t xml:space="preserve">    </w:t>
+      </w:r>
+      <w:proofErr w:type="spellStart"/>
+      <w:proofErr w:type="gramStart"/>
+      <w:r>
+        <w:t>end</w:t>
+      </w:r>
+      <w:proofErr w:type="spellEnd"/>
+      <w:proofErr w:type="gramEnd"/>
+    </w:p>
+    <w:p>
+      <w:pPr>
+        <w:spacing w:after="0"/>
+      </w:pPr>
+      <w:r>
+        <w:t>%Mostrar los resultados de la última observación</w:t>
+      </w:r>
+    </w:p>
+    <w:p>
+      <w:pPr>
+        <w:spacing w:after="0"/>
+      </w:pPr>
+      <w:proofErr w:type="spellStart"/>
+      <w:proofErr w:type="gramStart"/>
+      <w:r>
+        <w:t>fprintf</w:t>
+      </w:r>
+      <w:proofErr w:type="spellEnd"/>
+      <w:proofErr w:type="gramEnd"/>
+      <w:r>
+        <w:t xml:space="preserve">('Replica </w:t>
+      </w:r>
+      <w:proofErr w:type="spellStart"/>
+      <w:r>
+        <w:t>núimero</w:t>
+      </w:r>
+      <w:proofErr w:type="spellEnd"/>
+      <w:r>
+        <w:t>:%d\</w:t>
+      </w:r>
+      <w:proofErr w:type="spellStart"/>
+      <w:r>
+        <w:t>n',k</w:t>
+      </w:r>
+      <w:proofErr w:type="spellEnd"/>
+      <w:r>
+        <w:t>);</w:t>
+      </w:r>
+    </w:p>
+    <w:p>
+      <w:pPr>
+        <w:spacing w:after="0"/>
+      </w:pPr>
+      <w:proofErr w:type="spellStart"/>
+      <w:proofErr w:type="gramStart"/>
+      <w:r>
+        <w:t>fprintf</w:t>
+      </w:r>
+      <w:proofErr w:type="spellEnd"/>
+      <w:proofErr w:type="gramEnd"/>
+      <w:r>
+        <w:t xml:space="preserve">('El tamaño de la muestra es </w:t>
+      </w:r>
+      <w:proofErr w:type="spellStart"/>
+      <w:r>
+        <w:t>de%d</w:t>
+      </w:r>
+      <w:proofErr w:type="spellEnd"/>
+      <w:r>
+        <w:t>\n',</w:t>
+      </w:r>
+      <w:proofErr w:type="spellStart"/>
+      <w:r>
+        <w:t>tam</w:t>
+      </w:r>
+      <w:proofErr w:type="spellEnd"/>
+      <w:r>
+        <w:t>);</w:t>
+      </w:r>
+    </w:p>
+    <w:p>
+      <w:pPr>
+        <w:spacing w:after="0"/>
+      </w:pPr>
+      <w:proofErr w:type="spellStart"/>
+      <w:proofErr w:type="gramStart"/>
+      <w:r>
+        <w:t>fprintf</w:t>
+      </w:r>
+      <w:proofErr w:type="spellEnd"/>
+      <w:proofErr w:type="gramEnd"/>
+      <w:r>
+        <w:t xml:space="preserve">('La cantidad de observaciones es </w:t>
+      </w:r>
+      <w:proofErr w:type="spellStart"/>
+      <w:r>
+        <w:t>de</w:t>
+      </w:r>
+      <w:proofErr w:type="spellEnd"/>
+      <w:r>
+        <w:t xml:space="preserve"> %d\n',j-1);</w:t>
+      </w:r>
+    </w:p>
+    <w:p>
+      <w:pPr>
+        <w:spacing w:after="0"/>
+      </w:pPr>
+      <w:proofErr w:type="spellStart"/>
+      <w:proofErr w:type="gramStart"/>
+      <w:r>
+        <w:t>fprintf</w:t>
+      </w:r>
+      <w:proofErr w:type="spellEnd"/>
+      <w:proofErr w:type="gramEnd"/>
+      <w:r>
+        <w:t>('La media es:%i\</w:t>
+      </w:r>
+      <w:proofErr w:type="spellStart"/>
+      <w:r>
+        <w:t>n',m</w:t>
+      </w:r>
+      <w:proofErr w:type="spellEnd"/>
+      <w:r>
+        <w:t>(j-1,k));</w:t>
+      </w:r>
+    </w:p>
+    <w:p>
+      <w:pPr>
+        <w:spacing w:after="0"/>
+      </w:pPr>
+      <w:proofErr w:type="spellStart"/>
+      <w:proofErr w:type="gramStart"/>
+      <w:r>
+        <w:t>fprintf</w:t>
+      </w:r>
+      <w:proofErr w:type="spellEnd"/>
+      <w:proofErr w:type="gramEnd"/>
+      <w:r>
+        <w:t>('La varianza es:%i\</w:t>
+      </w:r>
+      <w:proofErr w:type="spellStart"/>
+      <w:r>
+        <w:t>n',v</w:t>
+      </w:r>
+      <w:proofErr w:type="spellEnd"/>
+      <w:r>
+        <w:t>(j-1,k));</w:t>
+      </w:r>
+    </w:p>
+    <w:p>
+      <w:pPr>
+        <w:spacing w:after="0"/>
+      </w:pPr>
+      <w:proofErr w:type="spellStart"/>
+      <w:proofErr w:type="gramStart"/>
+      <w:r>
+        <w:t>fprintf</w:t>
+      </w:r>
+      <w:proofErr w:type="spellEnd"/>
+      <w:proofErr w:type="gramEnd"/>
+      <w:r>
+        <w:t>('La frecuencia relativa del número %d es:%f\n',</w:t>
+      </w:r>
+      <w:proofErr w:type="spellStart"/>
+      <w:r>
+        <w:t>elec,fr</w:t>
+      </w:r>
+      <w:proofErr w:type="spellEnd"/>
+      <w:r>
+        <w:t>(j-1,k));</w:t>
+      </w:r>
+    </w:p>
+    <w:p>
+      <w:pPr>
+        <w:spacing w:after="0"/>
+      </w:pPr>
+      <w:r>
+        <w:t>k=k+1;</w:t>
+      </w:r>
+    </w:p>
+    <w:p>
+      <w:pPr>
+        <w:spacing w:after="0"/>
+      </w:pPr>
+      <w:proofErr w:type="spellStart"/>
+      <w:proofErr w:type="gramStart"/>
+      <w:r>
+        <w:lastRenderedPageBreak/>
+        <w:t>end</w:t>
+      </w:r>
+      <w:proofErr w:type="spellEnd"/>
+      <w:proofErr w:type="gramEnd"/>
+    </w:p>
+    <w:p>
+      <w:pPr>
+        <w:spacing w:after="0"/>
+      </w:pPr>
+    </w:p>
+    <w:p>
+      <w:pPr>
+        <w:spacing w:after="0"/>
+      </w:pPr>
+      <w:proofErr w:type="spellStart"/>
+      <w:proofErr w:type="gramStart"/>
+      <w:r>
+        <w:t>frUltima</w:t>
+      </w:r>
+      <w:proofErr w:type="spellEnd"/>
+      <w:r>
+        <w:t>=</w:t>
+      </w:r>
+      <w:proofErr w:type="gramEnd"/>
+      <w:r>
+        <w:t>median(</w:t>
+      </w:r>
+      <w:proofErr w:type="spellStart"/>
+      <w:r>
+        <w:t>fr</w:t>
+      </w:r>
+      <w:proofErr w:type="spellEnd"/>
+      <w:r>
+        <w:t>);</w:t>
+      </w:r>
+    </w:p>
+    <w:p>
+      <w:pPr>
+        <w:spacing w:after="0"/>
+      </w:pPr>
+      <w:proofErr w:type="spellStart"/>
+      <w:proofErr w:type="gramStart"/>
+      <w:r>
+        <w:t>mUltima</w:t>
+      </w:r>
+      <w:proofErr w:type="spellEnd"/>
+      <w:r>
+        <w:t>=</w:t>
+      </w:r>
+      <w:proofErr w:type="gramEnd"/>
+      <w:r>
+        <w:t>median(m);</w:t>
+      </w:r>
+    </w:p>
+    <w:p>
+      <w:pPr>
+        <w:spacing w:after="0"/>
+      </w:pPr>
+      <w:proofErr w:type="spellStart"/>
+      <w:proofErr w:type="gramStart"/>
+      <w:r>
+        <w:t>vUltima</w:t>
+      </w:r>
+      <w:proofErr w:type="spellEnd"/>
+      <w:r>
+        <w:t>=</w:t>
+      </w:r>
+      <w:proofErr w:type="gramEnd"/>
+      <w:r>
+        <w:t>median(v);</w:t>
       </w:r>
     </w:p>
     <w:p>
@@ -270,12 +1142,15 @@
           <w:b/>
         </w:rPr>
       </w:pPr>
-      <w:r>
+    </w:p>
+    <w:p>
+      <w:pPr>
+        <w:spacing w:after="0"/>
+        <w:jc w:val="center"/>
         <w:rPr>
           <w:b/>
         </w:rPr>
-        <w:t>Media</w:t>
-      </w:r>
+      </w:pPr>
     </w:p>
     <w:p>
       <w:pPr>
@@ -298,90 +1173,6 @@
         <w:rPr>
           <w:b/>
         </w:rPr>
-        <w:t>Varianza</w:t>
-      </w:r>
-    </w:p>
-    <w:p>
-      <w:pPr>
-        <w:spacing w:after="0"/>
-        <w:jc w:val="center"/>
-        <w:rPr>
-          <w:b/>
-        </w:rPr>
-      </w:pPr>
-    </w:p>
-    <w:p>
-      <w:pPr>
-        <w:spacing w:after="0"/>
-        <w:jc w:val="center"/>
-        <w:rPr>
-          <w:b/>
-        </w:rPr>
-      </w:pPr>
-      <w:r>
-        <w:rPr>
-          <w:b/>
-        </w:rPr>
-        <w:t>Comparación entre réplicas</w:t>
-      </w:r>
-    </w:p>
-    <w:p>
-      <w:pPr>
-        <w:spacing w:after="0"/>
-        <w:jc w:val="center"/>
-        <w:rPr>
-          <w:b/>
-        </w:rPr>
-      </w:pPr>
-    </w:p>
-    <w:p>
-      <w:pPr>
-        <w:spacing w:after="0"/>
-        <w:jc w:val="center"/>
-        <w:rPr>
-          <w:b/>
-        </w:rPr>
-      </w:pPr>
-    </w:p>
-    <w:p>
-      <w:pPr>
-        <w:spacing w:after="0"/>
-        <w:jc w:val="center"/>
-        <w:rPr>
-          <w:b/>
-        </w:rPr>
-      </w:pPr>
-    </w:p>
-    <w:p>
-      <w:pPr>
-        <w:spacing w:after="0"/>
-        <w:jc w:val="center"/>
-        <w:rPr>
-          <w:b/>
-        </w:rPr>
-      </w:pPr>
-    </w:p>
-    <w:p>
-      <w:pPr>
-        <w:spacing w:after="0"/>
-        <w:jc w:val="center"/>
-        <w:rPr>
-          <w:b/>
-        </w:rPr>
-      </w:pPr>
-    </w:p>
-    <w:p>
-      <w:pPr>
-        <w:spacing w:after="0"/>
-        <w:jc w:val="center"/>
-        <w:rPr>
-          <w:b/>
-        </w:rPr>
-      </w:pPr>
-      <w:r>
-        <w:rPr>
-          <w:b/>
-        </w:rPr>
         <w:t>Conclusión</w:t>
       </w:r>
     </w:p>
@@ -427,7 +1218,10 @@
         <w:jc w:val="both"/>
       </w:pPr>
       <w:r>
-        <w:t xml:space="preserve">Por último, al realizar muestras de tamaño un millón, se observó que los valores de los parámetros y estadísticos eran similares. </w:t>
+        <w:t>Por último, al realizar muestras de tamaño un millón, se observó que los valores de los parámetros</w:t>
+      </w:r>
+      <w:r>
+        <w:t xml:space="preserve"> y estadísticos eran similares. </w:t>
       </w:r>
     </w:p>
     <w:p>
@@ -527,10 +1321,7 @@
       <w:pStyle w:val="Encabezado"/>
     </w:pPr>
     <w:r>
-      <w:t xml:space="preserve">Maximiliano Tulian: Trabajo práctico de simulación </w:t>
-    </w:r>
-    <w:r>
-      <w:t>sobre ruleta</w:t>
+      <w:t>Maximiliano Tulian: Trabajo práctico de simulación sobre ruleta</w:t>
     </w:r>
   </w:p>
   <w:p>
@@ -548,6 +1339,7 @@
           <w:docPartUnique/>
         </w:docPartObj>
       </w:sdtPr>
+      <w:sdtEndPr/>
       <w:sdtContent>
         <w:r>
           <w:fldChar w:fldCharType="begin"/>

</xml_diff>